<commit_message>
Update resume with latest career history
</commit_message>
<xml_diff>
--- a/resume.docx
+++ b/resume.docx
@@ -587,19 +587,15 @@
           <w:numId w:val="12"/>
         </w:numPr>
         <w:spacing w:lineRule="auto" w:line="240" w:before="0" w:after="0"/>
-        <w:rPr>
-          <w:rFonts w:ascii="Times New Roman" w:hAnsi="Times New Roman" w:eastAsia="Times New Roman" w:cs="Times New Roman"/>
-          <w:sz w:val="20"/>
-          <w:szCs w:val="20"/>
-        </w:rPr>
-      </w:pPr>
-      <w:r>
-        <w:rPr>
-          <w:rFonts w:eastAsia="Times New Roman" w:cs="Times New Roman" w:ascii="Times New Roman" w:hAnsi="Times New Roman"/>
-          <w:sz w:val="20"/>
-          <w:szCs w:val="20"/>
-        </w:rPr>
-        <w:t>Developing C++ code for hosting vehicle services in SOA architecture on electrical vehicle architecture platform.</w:t>
+        <w:rPr/>
+      </w:pPr>
+      <w:r>
+        <w:rPr>
+          <w:rFonts w:eastAsia="Times New Roman" w:cs="Times New Roman" w:ascii="Times New Roman" w:hAnsi="Times New Roman"/>
+          <w:sz w:val="20"/>
+          <w:szCs w:val="20"/>
+        </w:rPr>
+        <w:t>Software Architecture for next-gen electrical vehicle architecture platform.</w:t>
       </w:r>
     </w:p>
     <w:p>
@@ -3804,6 +3800,7 @@
       </w:pPr>
       <w:rPr>
         <w:rFonts w:ascii="Symbol" w:hAnsi="Symbol" w:cs="Symbol" w:hint="default"/>
+        <w:sz w:val="20"/>
         <w:rFonts w:cs="OpenSymbol"/>
       </w:rPr>
     </w:lvl>
@@ -6045,6 +6042,1746 @@
       <w:rFonts w:ascii="OpenSymbol" w:hAnsi="OpenSymbol" w:eastAsia="OpenSymbol" w:cs="OpenSymbol"/>
     </w:rPr>
   </w:style>
+  <w:style w:type="character" w:styleId="ListLabel201">
+    <w:name w:val="ListLabel 201"/>
+    <w:qFormat/>
+    <w:rPr>
+      <w:rFonts w:ascii="Times New Roman" w:hAnsi="Times New Roman" w:cs="Symbol"/>
+      <w:sz w:val="20"/>
+    </w:rPr>
+  </w:style>
+  <w:style w:type="character" w:styleId="ListLabel202">
+    <w:name w:val="ListLabel 202"/>
+    <w:qFormat/>
+    <w:rPr>
+      <w:rFonts w:cs="Courier New"/>
+      <w:sz w:val="20"/>
+    </w:rPr>
+  </w:style>
+  <w:style w:type="character" w:styleId="ListLabel203">
+    <w:name w:val="ListLabel 203"/>
+    <w:qFormat/>
+    <w:rPr>
+      <w:rFonts w:cs="Wingdings"/>
+      <w:sz w:val="20"/>
+    </w:rPr>
+  </w:style>
+  <w:style w:type="character" w:styleId="ListLabel204">
+    <w:name w:val="ListLabel 204"/>
+    <w:qFormat/>
+    <w:rPr>
+      <w:rFonts w:cs="Wingdings"/>
+      <w:sz w:val="20"/>
+    </w:rPr>
+  </w:style>
+  <w:style w:type="character" w:styleId="ListLabel205">
+    <w:name w:val="ListLabel 205"/>
+    <w:qFormat/>
+    <w:rPr>
+      <w:rFonts w:cs="Wingdings"/>
+      <w:sz w:val="20"/>
+    </w:rPr>
+  </w:style>
+  <w:style w:type="character" w:styleId="ListLabel206">
+    <w:name w:val="ListLabel 206"/>
+    <w:qFormat/>
+    <w:rPr>
+      <w:rFonts w:cs="Wingdings"/>
+      <w:sz w:val="20"/>
+    </w:rPr>
+  </w:style>
+  <w:style w:type="character" w:styleId="ListLabel207">
+    <w:name w:val="ListLabel 207"/>
+    <w:qFormat/>
+    <w:rPr>
+      <w:rFonts w:cs="Wingdings"/>
+      <w:sz w:val="20"/>
+    </w:rPr>
+  </w:style>
+  <w:style w:type="character" w:styleId="ListLabel208">
+    <w:name w:val="ListLabel 208"/>
+    <w:qFormat/>
+    <w:rPr>
+      <w:rFonts w:cs="Wingdings"/>
+      <w:sz w:val="20"/>
+    </w:rPr>
+  </w:style>
+  <w:style w:type="character" w:styleId="ListLabel209">
+    <w:name w:val="ListLabel 209"/>
+    <w:qFormat/>
+    <w:rPr>
+      <w:rFonts w:cs="Wingdings"/>
+      <w:sz w:val="20"/>
+    </w:rPr>
+  </w:style>
+  <w:style w:type="character" w:styleId="ListLabel210">
+    <w:name w:val="ListLabel 210"/>
+    <w:qFormat/>
+    <w:rPr>
+      <w:rFonts w:ascii="Times New Roman" w:hAnsi="Times New Roman" w:cs="Symbol"/>
+      <w:sz w:val="20"/>
+    </w:rPr>
+  </w:style>
+  <w:style w:type="character" w:styleId="ListLabel211">
+    <w:name w:val="ListLabel 211"/>
+    <w:qFormat/>
+    <w:rPr>
+      <w:rFonts w:cs="Courier New"/>
+      <w:sz w:val="20"/>
+    </w:rPr>
+  </w:style>
+  <w:style w:type="character" w:styleId="ListLabel212">
+    <w:name w:val="ListLabel 212"/>
+    <w:qFormat/>
+    <w:rPr>
+      <w:rFonts w:cs="Wingdings"/>
+      <w:sz w:val="20"/>
+    </w:rPr>
+  </w:style>
+  <w:style w:type="character" w:styleId="ListLabel213">
+    <w:name w:val="ListLabel 213"/>
+    <w:qFormat/>
+    <w:rPr>
+      <w:rFonts w:cs="Wingdings"/>
+      <w:sz w:val="20"/>
+    </w:rPr>
+  </w:style>
+  <w:style w:type="character" w:styleId="ListLabel214">
+    <w:name w:val="ListLabel 214"/>
+    <w:qFormat/>
+    <w:rPr>
+      <w:rFonts w:cs="Wingdings"/>
+      <w:sz w:val="20"/>
+    </w:rPr>
+  </w:style>
+  <w:style w:type="character" w:styleId="ListLabel215">
+    <w:name w:val="ListLabel 215"/>
+    <w:qFormat/>
+    <w:rPr>
+      <w:rFonts w:cs="Wingdings"/>
+      <w:sz w:val="20"/>
+    </w:rPr>
+  </w:style>
+  <w:style w:type="character" w:styleId="ListLabel216">
+    <w:name w:val="ListLabel 216"/>
+    <w:qFormat/>
+    <w:rPr>
+      <w:rFonts w:cs="Wingdings"/>
+      <w:sz w:val="20"/>
+    </w:rPr>
+  </w:style>
+  <w:style w:type="character" w:styleId="ListLabel217">
+    <w:name w:val="ListLabel 217"/>
+    <w:qFormat/>
+    <w:rPr>
+      <w:rFonts w:cs="Wingdings"/>
+      <w:sz w:val="20"/>
+    </w:rPr>
+  </w:style>
+  <w:style w:type="character" w:styleId="ListLabel218">
+    <w:name w:val="ListLabel 218"/>
+    <w:qFormat/>
+    <w:rPr>
+      <w:rFonts w:cs="Wingdings"/>
+      <w:sz w:val="20"/>
+    </w:rPr>
+  </w:style>
+  <w:style w:type="character" w:styleId="ListLabel219">
+    <w:name w:val="ListLabel 219"/>
+    <w:qFormat/>
+    <w:rPr>
+      <w:rFonts w:ascii="Times New Roman" w:hAnsi="Times New Roman" w:cs="Symbol"/>
+      <w:sz w:val="20"/>
+    </w:rPr>
+  </w:style>
+  <w:style w:type="character" w:styleId="ListLabel220">
+    <w:name w:val="ListLabel 220"/>
+    <w:qFormat/>
+    <w:rPr>
+      <w:rFonts w:cs="Courier New"/>
+      <w:sz w:val="20"/>
+    </w:rPr>
+  </w:style>
+  <w:style w:type="character" w:styleId="ListLabel221">
+    <w:name w:val="ListLabel 221"/>
+    <w:qFormat/>
+    <w:rPr>
+      <w:rFonts w:cs="Wingdings"/>
+      <w:sz w:val="20"/>
+    </w:rPr>
+  </w:style>
+  <w:style w:type="character" w:styleId="ListLabel222">
+    <w:name w:val="ListLabel 222"/>
+    <w:qFormat/>
+    <w:rPr>
+      <w:rFonts w:cs="Wingdings"/>
+      <w:sz w:val="20"/>
+    </w:rPr>
+  </w:style>
+  <w:style w:type="character" w:styleId="ListLabel223">
+    <w:name w:val="ListLabel 223"/>
+    <w:qFormat/>
+    <w:rPr>
+      <w:rFonts w:cs="Wingdings"/>
+      <w:sz w:val="20"/>
+    </w:rPr>
+  </w:style>
+  <w:style w:type="character" w:styleId="ListLabel224">
+    <w:name w:val="ListLabel 224"/>
+    <w:qFormat/>
+    <w:rPr>
+      <w:rFonts w:cs="Wingdings"/>
+      <w:sz w:val="20"/>
+    </w:rPr>
+  </w:style>
+  <w:style w:type="character" w:styleId="ListLabel225">
+    <w:name w:val="ListLabel 225"/>
+    <w:qFormat/>
+    <w:rPr>
+      <w:rFonts w:cs="Wingdings"/>
+      <w:sz w:val="20"/>
+    </w:rPr>
+  </w:style>
+  <w:style w:type="character" w:styleId="ListLabel226">
+    <w:name w:val="ListLabel 226"/>
+    <w:qFormat/>
+    <w:rPr>
+      <w:rFonts w:cs="Wingdings"/>
+      <w:sz w:val="20"/>
+    </w:rPr>
+  </w:style>
+  <w:style w:type="character" w:styleId="ListLabel227">
+    <w:name w:val="ListLabel 227"/>
+    <w:qFormat/>
+    <w:rPr>
+      <w:rFonts w:cs="Wingdings"/>
+      <w:sz w:val="20"/>
+    </w:rPr>
+  </w:style>
+  <w:style w:type="character" w:styleId="ListLabel228">
+    <w:name w:val="ListLabel 228"/>
+    <w:qFormat/>
+    <w:rPr>
+      <w:rFonts w:ascii="Times New Roman" w:hAnsi="Times New Roman" w:cs="Symbol"/>
+      <w:sz w:val="20"/>
+    </w:rPr>
+  </w:style>
+  <w:style w:type="character" w:styleId="ListLabel229">
+    <w:name w:val="ListLabel 229"/>
+    <w:qFormat/>
+    <w:rPr>
+      <w:rFonts w:cs="Courier New"/>
+      <w:sz w:val="20"/>
+    </w:rPr>
+  </w:style>
+  <w:style w:type="character" w:styleId="ListLabel230">
+    <w:name w:val="ListLabel 230"/>
+    <w:qFormat/>
+    <w:rPr>
+      <w:rFonts w:cs="Wingdings"/>
+      <w:sz w:val="20"/>
+    </w:rPr>
+  </w:style>
+  <w:style w:type="character" w:styleId="ListLabel231">
+    <w:name w:val="ListLabel 231"/>
+    <w:qFormat/>
+    <w:rPr>
+      <w:rFonts w:cs="Wingdings"/>
+      <w:sz w:val="20"/>
+    </w:rPr>
+  </w:style>
+  <w:style w:type="character" w:styleId="ListLabel232">
+    <w:name w:val="ListLabel 232"/>
+    <w:qFormat/>
+    <w:rPr>
+      <w:rFonts w:cs="Wingdings"/>
+      <w:sz w:val="20"/>
+    </w:rPr>
+  </w:style>
+  <w:style w:type="character" w:styleId="ListLabel233">
+    <w:name w:val="ListLabel 233"/>
+    <w:qFormat/>
+    <w:rPr>
+      <w:rFonts w:cs="Wingdings"/>
+      <w:sz w:val="20"/>
+    </w:rPr>
+  </w:style>
+  <w:style w:type="character" w:styleId="ListLabel234">
+    <w:name w:val="ListLabel 234"/>
+    <w:qFormat/>
+    <w:rPr>
+      <w:rFonts w:cs="Wingdings"/>
+      <w:sz w:val="20"/>
+    </w:rPr>
+  </w:style>
+  <w:style w:type="character" w:styleId="ListLabel235">
+    <w:name w:val="ListLabel 235"/>
+    <w:qFormat/>
+    <w:rPr>
+      <w:rFonts w:cs="Wingdings"/>
+      <w:sz w:val="20"/>
+    </w:rPr>
+  </w:style>
+  <w:style w:type="character" w:styleId="ListLabel236">
+    <w:name w:val="ListLabel 236"/>
+    <w:qFormat/>
+    <w:rPr>
+      <w:rFonts w:cs="Wingdings"/>
+      <w:sz w:val="20"/>
+    </w:rPr>
+  </w:style>
+  <w:style w:type="character" w:styleId="ListLabel237">
+    <w:name w:val="ListLabel 237"/>
+    <w:qFormat/>
+    <w:rPr>
+      <w:rFonts w:ascii="Times New Roman" w:hAnsi="Times New Roman" w:cs="Symbol"/>
+      <w:sz w:val="20"/>
+    </w:rPr>
+  </w:style>
+  <w:style w:type="character" w:styleId="ListLabel238">
+    <w:name w:val="ListLabel 238"/>
+    <w:qFormat/>
+    <w:rPr>
+      <w:rFonts w:cs="Courier New"/>
+      <w:sz w:val="20"/>
+    </w:rPr>
+  </w:style>
+  <w:style w:type="character" w:styleId="ListLabel239">
+    <w:name w:val="ListLabel 239"/>
+    <w:qFormat/>
+    <w:rPr>
+      <w:rFonts w:cs="Wingdings"/>
+      <w:sz w:val="20"/>
+    </w:rPr>
+  </w:style>
+  <w:style w:type="character" w:styleId="ListLabel240">
+    <w:name w:val="ListLabel 240"/>
+    <w:qFormat/>
+    <w:rPr>
+      <w:rFonts w:cs="Wingdings"/>
+      <w:sz w:val="20"/>
+    </w:rPr>
+  </w:style>
+  <w:style w:type="character" w:styleId="ListLabel241">
+    <w:name w:val="ListLabel 241"/>
+    <w:qFormat/>
+    <w:rPr>
+      <w:rFonts w:cs="Wingdings"/>
+      <w:sz w:val="20"/>
+    </w:rPr>
+  </w:style>
+  <w:style w:type="character" w:styleId="ListLabel242">
+    <w:name w:val="ListLabel 242"/>
+    <w:qFormat/>
+    <w:rPr>
+      <w:rFonts w:cs="Wingdings"/>
+      <w:sz w:val="20"/>
+    </w:rPr>
+  </w:style>
+  <w:style w:type="character" w:styleId="ListLabel243">
+    <w:name w:val="ListLabel 243"/>
+    <w:qFormat/>
+    <w:rPr>
+      <w:rFonts w:cs="Wingdings"/>
+      <w:sz w:val="20"/>
+    </w:rPr>
+  </w:style>
+  <w:style w:type="character" w:styleId="ListLabel244">
+    <w:name w:val="ListLabel 244"/>
+    <w:qFormat/>
+    <w:rPr>
+      <w:rFonts w:cs="Wingdings"/>
+      <w:sz w:val="20"/>
+    </w:rPr>
+  </w:style>
+  <w:style w:type="character" w:styleId="ListLabel245">
+    <w:name w:val="ListLabel 245"/>
+    <w:qFormat/>
+    <w:rPr>
+      <w:rFonts w:cs="Wingdings"/>
+      <w:sz w:val="20"/>
+    </w:rPr>
+  </w:style>
+  <w:style w:type="character" w:styleId="ListLabel246">
+    <w:name w:val="ListLabel 246"/>
+    <w:qFormat/>
+    <w:rPr>
+      <w:rFonts w:ascii="Times New Roman" w:hAnsi="Times New Roman" w:cs="Symbol"/>
+      <w:sz w:val="20"/>
+    </w:rPr>
+  </w:style>
+  <w:style w:type="character" w:styleId="ListLabel247">
+    <w:name w:val="ListLabel 247"/>
+    <w:qFormat/>
+    <w:rPr>
+      <w:rFonts w:cs="Courier New"/>
+      <w:sz w:val="20"/>
+    </w:rPr>
+  </w:style>
+  <w:style w:type="character" w:styleId="ListLabel248">
+    <w:name w:val="ListLabel 248"/>
+    <w:qFormat/>
+    <w:rPr>
+      <w:rFonts w:cs="Wingdings"/>
+      <w:sz w:val="20"/>
+    </w:rPr>
+  </w:style>
+  <w:style w:type="character" w:styleId="ListLabel249">
+    <w:name w:val="ListLabel 249"/>
+    <w:qFormat/>
+    <w:rPr>
+      <w:rFonts w:cs="Wingdings"/>
+      <w:sz w:val="20"/>
+    </w:rPr>
+  </w:style>
+  <w:style w:type="character" w:styleId="ListLabel250">
+    <w:name w:val="ListLabel 250"/>
+    <w:qFormat/>
+    <w:rPr>
+      <w:rFonts w:cs="Wingdings"/>
+      <w:sz w:val="20"/>
+    </w:rPr>
+  </w:style>
+  <w:style w:type="character" w:styleId="ListLabel251">
+    <w:name w:val="ListLabel 251"/>
+    <w:qFormat/>
+    <w:rPr>
+      <w:rFonts w:cs="Wingdings"/>
+      <w:sz w:val="20"/>
+    </w:rPr>
+  </w:style>
+  <w:style w:type="character" w:styleId="ListLabel252">
+    <w:name w:val="ListLabel 252"/>
+    <w:qFormat/>
+    <w:rPr>
+      <w:rFonts w:cs="Wingdings"/>
+      <w:sz w:val="20"/>
+    </w:rPr>
+  </w:style>
+  <w:style w:type="character" w:styleId="ListLabel253">
+    <w:name w:val="ListLabel 253"/>
+    <w:qFormat/>
+    <w:rPr>
+      <w:rFonts w:cs="Wingdings"/>
+      <w:sz w:val="20"/>
+    </w:rPr>
+  </w:style>
+  <w:style w:type="character" w:styleId="ListLabel254">
+    <w:name w:val="ListLabel 254"/>
+    <w:qFormat/>
+    <w:rPr>
+      <w:rFonts w:cs="Wingdings"/>
+      <w:sz w:val="20"/>
+    </w:rPr>
+  </w:style>
+  <w:style w:type="character" w:styleId="ListLabel255">
+    <w:name w:val="ListLabel 255"/>
+    <w:qFormat/>
+    <w:rPr>
+      <w:rFonts w:ascii="Times New Roman" w:hAnsi="Times New Roman" w:cs="Symbol"/>
+      <w:sz w:val="20"/>
+    </w:rPr>
+  </w:style>
+  <w:style w:type="character" w:styleId="ListLabel256">
+    <w:name w:val="ListLabel 256"/>
+    <w:qFormat/>
+    <w:rPr>
+      <w:rFonts w:cs="Courier New"/>
+      <w:sz w:val="20"/>
+    </w:rPr>
+  </w:style>
+  <w:style w:type="character" w:styleId="ListLabel257">
+    <w:name w:val="ListLabel 257"/>
+    <w:qFormat/>
+    <w:rPr>
+      <w:rFonts w:cs="Wingdings"/>
+      <w:sz w:val="20"/>
+    </w:rPr>
+  </w:style>
+  <w:style w:type="character" w:styleId="ListLabel258">
+    <w:name w:val="ListLabel 258"/>
+    <w:qFormat/>
+    <w:rPr>
+      <w:rFonts w:cs="Wingdings"/>
+      <w:sz w:val="20"/>
+    </w:rPr>
+  </w:style>
+  <w:style w:type="character" w:styleId="ListLabel259">
+    <w:name w:val="ListLabel 259"/>
+    <w:qFormat/>
+    <w:rPr>
+      <w:rFonts w:cs="Wingdings"/>
+      <w:sz w:val="20"/>
+    </w:rPr>
+  </w:style>
+  <w:style w:type="character" w:styleId="ListLabel260">
+    <w:name w:val="ListLabel 260"/>
+    <w:qFormat/>
+    <w:rPr>
+      <w:rFonts w:cs="Wingdings"/>
+      <w:sz w:val="20"/>
+    </w:rPr>
+  </w:style>
+  <w:style w:type="character" w:styleId="ListLabel261">
+    <w:name w:val="ListLabel 261"/>
+    <w:qFormat/>
+    <w:rPr>
+      <w:rFonts w:cs="Wingdings"/>
+      <w:sz w:val="20"/>
+    </w:rPr>
+  </w:style>
+  <w:style w:type="character" w:styleId="ListLabel262">
+    <w:name w:val="ListLabel 262"/>
+    <w:qFormat/>
+    <w:rPr>
+      <w:rFonts w:cs="Wingdings"/>
+      <w:sz w:val="20"/>
+    </w:rPr>
+  </w:style>
+  <w:style w:type="character" w:styleId="ListLabel263">
+    <w:name w:val="ListLabel 263"/>
+    <w:qFormat/>
+    <w:rPr>
+      <w:rFonts w:cs="Wingdings"/>
+      <w:sz w:val="20"/>
+    </w:rPr>
+  </w:style>
+  <w:style w:type="character" w:styleId="ListLabel264">
+    <w:name w:val="ListLabel 264"/>
+    <w:qFormat/>
+    <w:rPr>
+      <w:rFonts w:ascii="Times New Roman" w:hAnsi="Times New Roman" w:cs="Symbol"/>
+      <w:sz w:val="24"/>
+    </w:rPr>
+  </w:style>
+  <w:style w:type="character" w:styleId="ListLabel265">
+    <w:name w:val="ListLabel 265"/>
+    <w:qFormat/>
+    <w:rPr>
+      <w:rFonts w:cs="Courier New"/>
+      <w:sz w:val="20"/>
+    </w:rPr>
+  </w:style>
+  <w:style w:type="character" w:styleId="ListLabel266">
+    <w:name w:val="ListLabel 266"/>
+    <w:qFormat/>
+    <w:rPr>
+      <w:rFonts w:cs="Wingdings"/>
+      <w:sz w:val="20"/>
+    </w:rPr>
+  </w:style>
+  <w:style w:type="character" w:styleId="ListLabel267">
+    <w:name w:val="ListLabel 267"/>
+    <w:qFormat/>
+    <w:rPr>
+      <w:rFonts w:cs="Wingdings"/>
+      <w:sz w:val="20"/>
+    </w:rPr>
+  </w:style>
+  <w:style w:type="character" w:styleId="ListLabel268">
+    <w:name w:val="ListLabel 268"/>
+    <w:qFormat/>
+    <w:rPr>
+      <w:rFonts w:cs="Wingdings"/>
+      <w:sz w:val="20"/>
+    </w:rPr>
+  </w:style>
+  <w:style w:type="character" w:styleId="ListLabel269">
+    <w:name w:val="ListLabel 269"/>
+    <w:qFormat/>
+    <w:rPr>
+      <w:rFonts w:cs="Wingdings"/>
+      <w:sz w:val="20"/>
+    </w:rPr>
+  </w:style>
+  <w:style w:type="character" w:styleId="ListLabel270">
+    <w:name w:val="ListLabel 270"/>
+    <w:qFormat/>
+    <w:rPr>
+      <w:rFonts w:cs="Wingdings"/>
+      <w:sz w:val="20"/>
+    </w:rPr>
+  </w:style>
+  <w:style w:type="character" w:styleId="ListLabel271">
+    <w:name w:val="ListLabel 271"/>
+    <w:qFormat/>
+    <w:rPr>
+      <w:rFonts w:cs="Wingdings"/>
+      <w:sz w:val="20"/>
+    </w:rPr>
+  </w:style>
+  <w:style w:type="character" w:styleId="ListLabel272">
+    <w:name w:val="ListLabel 272"/>
+    <w:qFormat/>
+    <w:rPr>
+      <w:rFonts w:cs="Wingdings"/>
+      <w:sz w:val="20"/>
+    </w:rPr>
+  </w:style>
+  <w:style w:type="character" w:styleId="ListLabel273">
+    <w:name w:val="ListLabel 273"/>
+    <w:qFormat/>
+    <w:rPr>
+      <w:rFonts w:ascii="Times New Roman" w:hAnsi="Times New Roman" w:cs="Symbol"/>
+      <w:sz w:val="20"/>
+    </w:rPr>
+  </w:style>
+  <w:style w:type="character" w:styleId="ListLabel274">
+    <w:name w:val="ListLabel 274"/>
+    <w:qFormat/>
+    <w:rPr>
+      <w:rFonts w:cs="Courier New"/>
+      <w:sz w:val="20"/>
+    </w:rPr>
+  </w:style>
+  <w:style w:type="character" w:styleId="ListLabel275">
+    <w:name w:val="ListLabel 275"/>
+    <w:qFormat/>
+    <w:rPr>
+      <w:rFonts w:cs="Wingdings"/>
+      <w:sz w:val="20"/>
+    </w:rPr>
+  </w:style>
+  <w:style w:type="character" w:styleId="ListLabel276">
+    <w:name w:val="ListLabel 276"/>
+    <w:qFormat/>
+    <w:rPr>
+      <w:rFonts w:cs="Wingdings"/>
+      <w:sz w:val="20"/>
+    </w:rPr>
+  </w:style>
+  <w:style w:type="character" w:styleId="ListLabel277">
+    <w:name w:val="ListLabel 277"/>
+    <w:qFormat/>
+    <w:rPr>
+      <w:rFonts w:cs="Wingdings"/>
+      <w:sz w:val="20"/>
+    </w:rPr>
+  </w:style>
+  <w:style w:type="character" w:styleId="ListLabel278">
+    <w:name w:val="ListLabel 278"/>
+    <w:qFormat/>
+    <w:rPr>
+      <w:rFonts w:cs="Wingdings"/>
+      <w:sz w:val="20"/>
+    </w:rPr>
+  </w:style>
+  <w:style w:type="character" w:styleId="ListLabel279">
+    <w:name w:val="ListLabel 279"/>
+    <w:qFormat/>
+    <w:rPr>
+      <w:rFonts w:cs="Wingdings"/>
+      <w:sz w:val="20"/>
+    </w:rPr>
+  </w:style>
+  <w:style w:type="character" w:styleId="ListLabel280">
+    <w:name w:val="ListLabel 280"/>
+    <w:qFormat/>
+    <w:rPr>
+      <w:rFonts w:cs="Wingdings"/>
+      <w:sz w:val="20"/>
+    </w:rPr>
+  </w:style>
+  <w:style w:type="character" w:styleId="ListLabel281">
+    <w:name w:val="ListLabel 281"/>
+    <w:qFormat/>
+    <w:rPr>
+      <w:rFonts w:cs="Wingdings"/>
+      <w:sz w:val="20"/>
+    </w:rPr>
+  </w:style>
+  <w:style w:type="character" w:styleId="ListLabel282">
+    <w:name w:val="ListLabel 282"/>
+    <w:qFormat/>
+    <w:rPr>
+      <w:rFonts w:ascii="Times New Roman" w:hAnsi="Times New Roman" w:cs="Symbol"/>
+      <w:sz w:val="20"/>
+    </w:rPr>
+  </w:style>
+  <w:style w:type="character" w:styleId="ListLabel283">
+    <w:name w:val="ListLabel 283"/>
+    <w:qFormat/>
+    <w:rPr>
+      <w:rFonts w:cs="Courier New"/>
+      <w:sz w:val="20"/>
+    </w:rPr>
+  </w:style>
+  <w:style w:type="character" w:styleId="ListLabel284">
+    <w:name w:val="ListLabel 284"/>
+    <w:qFormat/>
+    <w:rPr>
+      <w:rFonts w:cs="Wingdings"/>
+      <w:sz w:val="20"/>
+    </w:rPr>
+  </w:style>
+  <w:style w:type="character" w:styleId="ListLabel285">
+    <w:name w:val="ListLabel 285"/>
+    <w:qFormat/>
+    <w:rPr>
+      <w:rFonts w:cs="Wingdings"/>
+      <w:sz w:val="20"/>
+    </w:rPr>
+  </w:style>
+  <w:style w:type="character" w:styleId="ListLabel286">
+    <w:name w:val="ListLabel 286"/>
+    <w:qFormat/>
+    <w:rPr>
+      <w:rFonts w:cs="Wingdings"/>
+      <w:sz w:val="20"/>
+    </w:rPr>
+  </w:style>
+  <w:style w:type="character" w:styleId="ListLabel287">
+    <w:name w:val="ListLabel 287"/>
+    <w:qFormat/>
+    <w:rPr>
+      <w:rFonts w:cs="Wingdings"/>
+      <w:sz w:val="20"/>
+    </w:rPr>
+  </w:style>
+  <w:style w:type="character" w:styleId="ListLabel288">
+    <w:name w:val="ListLabel 288"/>
+    <w:qFormat/>
+    <w:rPr>
+      <w:rFonts w:cs="Wingdings"/>
+      <w:sz w:val="20"/>
+    </w:rPr>
+  </w:style>
+  <w:style w:type="character" w:styleId="ListLabel289">
+    <w:name w:val="ListLabel 289"/>
+    <w:qFormat/>
+    <w:rPr>
+      <w:rFonts w:cs="Wingdings"/>
+      <w:sz w:val="20"/>
+    </w:rPr>
+  </w:style>
+  <w:style w:type="character" w:styleId="ListLabel290">
+    <w:name w:val="ListLabel 290"/>
+    <w:qFormat/>
+    <w:rPr>
+      <w:rFonts w:cs="Wingdings"/>
+      <w:sz w:val="20"/>
+    </w:rPr>
+  </w:style>
+  <w:style w:type="character" w:styleId="ListLabel291">
+    <w:name w:val="ListLabel 291"/>
+    <w:qFormat/>
+    <w:rPr>
+      <w:rFonts w:ascii="Times New Roman" w:hAnsi="Times New Roman" w:cs="Symbol"/>
+      <w:sz w:val="20"/>
+    </w:rPr>
+  </w:style>
+  <w:style w:type="character" w:styleId="ListLabel292">
+    <w:name w:val="ListLabel 292"/>
+    <w:qFormat/>
+    <w:rPr>
+      <w:rFonts w:cs="Courier New"/>
+      <w:sz w:val="20"/>
+    </w:rPr>
+  </w:style>
+  <w:style w:type="character" w:styleId="ListLabel293">
+    <w:name w:val="ListLabel 293"/>
+    <w:qFormat/>
+    <w:rPr>
+      <w:rFonts w:cs="Wingdings"/>
+      <w:sz w:val="20"/>
+    </w:rPr>
+  </w:style>
+  <w:style w:type="character" w:styleId="ListLabel294">
+    <w:name w:val="ListLabel 294"/>
+    <w:qFormat/>
+    <w:rPr>
+      <w:rFonts w:cs="Wingdings"/>
+      <w:sz w:val="20"/>
+    </w:rPr>
+  </w:style>
+  <w:style w:type="character" w:styleId="ListLabel295">
+    <w:name w:val="ListLabel 295"/>
+    <w:qFormat/>
+    <w:rPr>
+      <w:rFonts w:cs="Wingdings"/>
+      <w:sz w:val="20"/>
+    </w:rPr>
+  </w:style>
+  <w:style w:type="character" w:styleId="ListLabel296">
+    <w:name w:val="ListLabel 296"/>
+    <w:qFormat/>
+    <w:rPr>
+      <w:rFonts w:cs="Wingdings"/>
+      <w:sz w:val="20"/>
+    </w:rPr>
+  </w:style>
+  <w:style w:type="character" w:styleId="ListLabel297">
+    <w:name w:val="ListLabel 297"/>
+    <w:qFormat/>
+    <w:rPr>
+      <w:rFonts w:cs="Wingdings"/>
+      <w:sz w:val="20"/>
+    </w:rPr>
+  </w:style>
+  <w:style w:type="character" w:styleId="ListLabel298">
+    <w:name w:val="ListLabel 298"/>
+    <w:qFormat/>
+    <w:rPr>
+      <w:rFonts w:cs="Wingdings"/>
+      <w:sz w:val="20"/>
+    </w:rPr>
+  </w:style>
+  <w:style w:type="character" w:styleId="ListLabel299">
+    <w:name w:val="ListLabel 299"/>
+    <w:qFormat/>
+    <w:rPr>
+      <w:rFonts w:cs="Wingdings"/>
+      <w:sz w:val="20"/>
+    </w:rPr>
+  </w:style>
+  <w:style w:type="character" w:styleId="ListLabel300">
+    <w:name w:val="ListLabel 300"/>
+    <w:qFormat/>
+    <w:rPr>
+      <w:rFonts w:ascii="Times New Roman" w:hAnsi="Times New Roman" w:cs="OpenSymbol"/>
+      <w:sz w:val="20"/>
+    </w:rPr>
+  </w:style>
+  <w:style w:type="character" w:styleId="ListLabel301">
+    <w:name w:val="ListLabel 301"/>
+    <w:qFormat/>
+    <w:rPr>
+      <w:rFonts w:cs="OpenSymbol"/>
+    </w:rPr>
+  </w:style>
+  <w:style w:type="character" w:styleId="ListLabel302">
+    <w:name w:val="ListLabel 302"/>
+    <w:qFormat/>
+    <w:rPr>
+      <w:rFonts w:cs="OpenSymbol"/>
+    </w:rPr>
+  </w:style>
+  <w:style w:type="character" w:styleId="ListLabel303">
+    <w:name w:val="ListLabel 303"/>
+    <w:qFormat/>
+    <w:rPr>
+      <w:rFonts w:cs="OpenSymbol"/>
+    </w:rPr>
+  </w:style>
+  <w:style w:type="character" w:styleId="ListLabel304">
+    <w:name w:val="ListLabel 304"/>
+    <w:qFormat/>
+    <w:rPr>
+      <w:rFonts w:cs="OpenSymbol"/>
+    </w:rPr>
+  </w:style>
+  <w:style w:type="character" w:styleId="ListLabel305">
+    <w:name w:val="ListLabel 305"/>
+    <w:qFormat/>
+    <w:rPr>
+      <w:rFonts w:cs="OpenSymbol"/>
+    </w:rPr>
+  </w:style>
+  <w:style w:type="character" w:styleId="ListLabel306">
+    <w:name w:val="ListLabel 306"/>
+    <w:qFormat/>
+    <w:rPr>
+      <w:rFonts w:cs="OpenSymbol"/>
+    </w:rPr>
+  </w:style>
+  <w:style w:type="character" w:styleId="ListLabel307">
+    <w:name w:val="ListLabel 307"/>
+    <w:qFormat/>
+    <w:rPr>
+      <w:rFonts w:cs="OpenSymbol"/>
+    </w:rPr>
+  </w:style>
+  <w:style w:type="character" w:styleId="ListLabel308">
+    <w:name w:val="ListLabel 308"/>
+    <w:qFormat/>
+    <w:rPr>
+      <w:rFonts w:cs="OpenSymbol"/>
+    </w:rPr>
+  </w:style>
+  <w:style w:type="character" w:styleId="ListLabel309">
+    <w:name w:val="ListLabel 309"/>
+    <w:qFormat/>
+    <w:rPr>
+      <w:rFonts w:ascii="Times New Roman" w:hAnsi="Times New Roman" w:eastAsia="Times New Roman" w:cs="Times New Roman"/>
+      <w:sz w:val="20"/>
+      <w:szCs w:val="20"/>
+    </w:rPr>
+  </w:style>
+  <w:style w:type="character" w:styleId="ListLabel310">
+    <w:name w:val="ListLabel 310"/>
+    <w:qFormat/>
+    <w:rPr/>
+  </w:style>
+  <w:style w:type="character" w:styleId="ListLabel311">
+    <w:name w:val="ListLabel 311"/>
+    <w:qFormat/>
+    <w:rPr>
+      <w:rFonts w:ascii="Times New Roman" w:hAnsi="Times New Roman" w:cs="Symbol"/>
+      <w:sz w:val="20"/>
+    </w:rPr>
+  </w:style>
+  <w:style w:type="character" w:styleId="ListLabel312">
+    <w:name w:val="ListLabel 312"/>
+    <w:qFormat/>
+    <w:rPr>
+      <w:rFonts w:cs="Courier New"/>
+      <w:sz w:val="20"/>
+    </w:rPr>
+  </w:style>
+  <w:style w:type="character" w:styleId="ListLabel313">
+    <w:name w:val="ListLabel 313"/>
+    <w:qFormat/>
+    <w:rPr>
+      <w:rFonts w:cs="Wingdings"/>
+      <w:sz w:val="20"/>
+    </w:rPr>
+  </w:style>
+  <w:style w:type="character" w:styleId="ListLabel314">
+    <w:name w:val="ListLabel 314"/>
+    <w:qFormat/>
+    <w:rPr>
+      <w:rFonts w:cs="Wingdings"/>
+      <w:sz w:val="20"/>
+    </w:rPr>
+  </w:style>
+  <w:style w:type="character" w:styleId="ListLabel315">
+    <w:name w:val="ListLabel 315"/>
+    <w:qFormat/>
+    <w:rPr>
+      <w:rFonts w:cs="Wingdings"/>
+      <w:sz w:val="20"/>
+    </w:rPr>
+  </w:style>
+  <w:style w:type="character" w:styleId="ListLabel316">
+    <w:name w:val="ListLabel 316"/>
+    <w:qFormat/>
+    <w:rPr>
+      <w:rFonts w:cs="Wingdings"/>
+      <w:sz w:val="20"/>
+    </w:rPr>
+  </w:style>
+  <w:style w:type="character" w:styleId="ListLabel317">
+    <w:name w:val="ListLabel 317"/>
+    <w:qFormat/>
+    <w:rPr>
+      <w:rFonts w:cs="Wingdings"/>
+      <w:sz w:val="20"/>
+    </w:rPr>
+  </w:style>
+  <w:style w:type="character" w:styleId="ListLabel318">
+    <w:name w:val="ListLabel 318"/>
+    <w:qFormat/>
+    <w:rPr>
+      <w:rFonts w:cs="Wingdings"/>
+      <w:sz w:val="20"/>
+    </w:rPr>
+  </w:style>
+  <w:style w:type="character" w:styleId="ListLabel319">
+    <w:name w:val="ListLabel 319"/>
+    <w:qFormat/>
+    <w:rPr>
+      <w:rFonts w:cs="Wingdings"/>
+      <w:sz w:val="20"/>
+    </w:rPr>
+  </w:style>
+  <w:style w:type="character" w:styleId="ListLabel320">
+    <w:name w:val="ListLabel 320"/>
+    <w:qFormat/>
+    <w:rPr>
+      <w:rFonts w:ascii="Times New Roman" w:hAnsi="Times New Roman" w:cs="Symbol"/>
+      <w:sz w:val="20"/>
+    </w:rPr>
+  </w:style>
+  <w:style w:type="character" w:styleId="ListLabel321">
+    <w:name w:val="ListLabel 321"/>
+    <w:qFormat/>
+    <w:rPr>
+      <w:rFonts w:cs="Courier New"/>
+      <w:sz w:val="20"/>
+    </w:rPr>
+  </w:style>
+  <w:style w:type="character" w:styleId="ListLabel322">
+    <w:name w:val="ListLabel 322"/>
+    <w:qFormat/>
+    <w:rPr>
+      <w:rFonts w:cs="Wingdings"/>
+      <w:sz w:val="20"/>
+    </w:rPr>
+  </w:style>
+  <w:style w:type="character" w:styleId="ListLabel323">
+    <w:name w:val="ListLabel 323"/>
+    <w:qFormat/>
+    <w:rPr>
+      <w:rFonts w:cs="Wingdings"/>
+      <w:sz w:val="20"/>
+    </w:rPr>
+  </w:style>
+  <w:style w:type="character" w:styleId="ListLabel324">
+    <w:name w:val="ListLabel 324"/>
+    <w:qFormat/>
+    <w:rPr>
+      <w:rFonts w:cs="Wingdings"/>
+      <w:sz w:val="20"/>
+    </w:rPr>
+  </w:style>
+  <w:style w:type="character" w:styleId="ListLabel325">
+    <w:name w:val="ListLabel 325"/>
+    <w:qFormat/>
+    <w:rPr>
+      <w:rFonts w:cs="Wingdings"/>
+      <w:sz w:val="20"/>
+    </w:rPr>
+  </w:style>
+  <w:style w:type="character" w:styleId="ListLabel326">
+    <w:name w:val="ListLabel 326"/>
+    <w:qFormat/>
+    <w:rPr>
+      <w:rFonts w:cs="Wingdings"/>
+      <w:sz w:val="20"/>
+    </w:rPr>
+  </w:style>
+  <w:style w:type="character" w:styleId="ListLabel327">
+    <w:name w:val="ListLabel 327"/>
+    <w:qFormat/>
+    <w:rPr>
+      <w:rFonts w:cs="Wingdings"/>
+      <w:sz w:val="20"/>
+    </w:rPr>
+  </w:style>
+  <w:style w:type="character" w:styleId="ListLabel328">
+    <w:name w:val="ListLabel 328"/>
+    <w:qFormat/>
+    <w:rPr>
+      <w:rFonts w:cs="Wingdings"/>
+      <w:sz w:val="20"/>
+    </w:rPr>
+  </w:style>
+  <w:style w:type="character" w:styleId="ListLabel329">
+    <w:name w:val="ListLabel 329"/>
+    <w:qFormat/>
+    <w:rPr>
+      <w:rFonts w:ascii="Times New Roman" w:hAnsi="Times New Roman" w:cs="Symbol"/>
+      <w:sz w:val="20"/>
+    </w:rPr>
+  </w:style>
+  <w:style w:type="character" w:styleId="ListLabel330">
+    <w:name w:val="ListLabel 330"/>
+    <w:qFormat/>
+    <w:rPr>
+      <w:rFonts w:cs="Courier New"/>
+      <w:sz w:val="20"/>
+    </w:rPr>
+  </w:style>
+  <w:style w:type="character" w:styleId="ListLabel331">
+    <w:name w:val="ListLabel 331"/>
+    <w:qFormat/>
+    <w:rPr>
+      <w:rFonts w:cs="Wingdings"/>
+      <w:sz w:val="20"/>
+    </w:rPr>
+  </w:style>
+  <w:style w:type="character" w:styleId="ListLabel332">
+    <w:name w:val="ListLabel 332"/>
+    <w:qFormat/>
+    <w:rPr>
+      <w:rFonts w:cs="Wingdings"/>
+      <w:sz w:val="20"/>
+    </w:rPr>
+  </w:style>
+  <w:style w:type="character" w:styleId="ListLabel333">
+    <w:name w:val="ListLabel 333"/>
+    <w:qFormat/>
+    <w:rPr>
+      <w:rFonts w:cs="Wingdings"/>
+      <w:sz w:val="20"/>
+    </w:rPr>
+  </w:style>
+  <w:style w:type="character" w:styleId="ListLabel334">
+    <w:name w:val="ListLabel 334"/>
+    <w:qFormat/>
+    <w:rPr>
+      <w:rFonts w:cs="Wingdings"/>
+      <w:sz w:val="20"/>
+    </w:rPr>
+  </w:style>
+  <w:style w:type="character" w:styleId="ListLabel335">
+    <w:name w:val="ListLabel 335"/>
+    <w:qFormat/>
+    <w:rPr>
+      <w:rFonts w:cs="Wingdings"/>
+      <w:sz w:val="20"/>
+    </w:rPr>
+  </w:style>
+  <w:style w:type="character" w:styleId="ListLabel336">
+    <w:name w:val="ListLabel 336"/>
+    <w:qFormat/>
+    <w:rPr>
+      <w:rFonts w:cs="Wingdings"/>
+      <w:sz w:val="20"/>
+    </w:rPr>
+  </w:style>
+  <w:style w:type="character" w:styleId="ListLabel337">
+    <w:name w:val="ListLabel 337"/>
+    <w:qFormat/>
+    <w:rPr>
+      <w:rFonts w:cs="Wingdings"/>
+      <w:sz w:val="20"/>
+    </w:rPr>
+  </w:style>
+  <w:style w:type="character" w:styleId="ListLabel338">
+    <w:name w:val="ListLabel 338"/>
+    <w:qFormat/>
+    <w:rPr>
+      <w:rFonts w:ascii="Times New Roman" w:hAnsi="Times New Roman" w:cs="Symbol"/>
+      <w:sz w:val="20"/>
+    </w:rPr>
+  </w:style>
+  <w:style w:type="character" w:styleId="ListLabel339">
+    <w:name w:val="ListLabel 339"/>
+    <w:qFormat/>
+    <w:rPr>
+      <w:rFonts w:cs="Courier New"/>
+      <w:sz w:val="20"/>
+    </w:rPr>
+  </w:style>
+  <w:style w:type="character" w:styleId="ListLabel340">
+    <w:name w:val="ListLabel 340"/>
+    <w:qFormat/>
+    <w:rPr>
+      <w:rFonts w:cs="Wingdings"/>
+      <w:sz w:val="20"/>
+    </w:rPr>
+  </w:style>
+  <w:style w:type="character" w:styleId="ListLabel341">
+    <w:name w:val="ListLabel 341"/>
+    <w:qFormat/>
+    <w:rPr>
+      <w:rFonts w:cs="Wingdings"/>
+      <w:sz w:val="20"/>
+    </w:rPr>
+  </w:style>
+  <w:style w:type="character" w:styleId="ListLabel342">
+    <w:name w:val="ListLabel 342"/>
+    <w:qFormat/>
+    <w:rPr>
+      <w:rFonts w:cs="Wingdings"/>
+      <w:sz w:val="20"/>
+    </w:rPr>
+  </w:style>
+  <w:style w:type="character" w:styleId="ListLabel343">
+    <w:name w:val="ListLabel 343"/>
+    <w:qFormat/>
+    <w:rPr>
+      <w:rFonts w:cs="Wingdings"/>
+      <w:sz w:val="20"/>
+    </w:rPr>
+  </w:style>
+  <w:style w:type="character" w:styleId="ListLabel344">
+    <w:name w:val="ListLabel 344"/>
+    <w:qFormat/>
+    <w:rPr>
+      <w:rFonts w:cs="Wingdings"/>
+      <w:sz w:val="20"/>
+    </w:rPr>
+  </w:style>
+  <w:style w:type="character" w:styleId="ListLabel345">
+    <w:name w:val="ListLabel 345"/>
+    <w:qFormat/>
+    <w:rPr>
+      <w:rFonts w:cs="Wingdings"/>
+      <w:sz w:val="20"/>
+    </w:rPr>
+  </w:style>
+  <w:style w:type="character" w:styleId="ListLabel346">
+    <w:name w:val="ListLabel 346"/>
+    <w:qFormat/>
+    <w:rPr>
+      <w:rFonts w:cs="Wingdings"/>
+      <w:sz w:val="20"/>
+    </w:rPr>
+  </w:style>
+  <w:style w:type="character" w:styleId="ListLabel347">
+    <w:name w:val="ListLabel 347"/>
+    <w:qFormat/>
+    <w:rPr>
+      <w:rFonts w:ascii="Times New Roman" w:hAnsi="Times New Roman" w:cs="Symbol"/>
+      <w:sz w:val="20"/>
+    </w:rPr>
+  </w:style>
+  <w:style w:type="character" w:styleId="ListLabel348">
+    <w:name w:val="ListLabel 348"/>
+    <w:qFormat/>
+    <w:rPr>
+      <w:rFonts w:cs="Courier New"/>
+      <w:sz w:val="20"/>
+    </w:rPr>
+  </w:style>
+  <w:style w:type="character" w:styleId="ListLabel349">
+    <w:name w:val="ListLabel 349"/>
+    <w:qFormat/>
+    <w:rPr>
+      <w:rFonts w:cs="Wingdings"/>
+      <w:sz w:val="20"/>
+    </w:rPr>
+  </w:style>
+  <w:style w:type="character" w:styleId="ListLabel350">
+    <w:name w:val="ListLabel 350"/>
+    <w:qFormat/>
+    <w:rPr>
+      <w:rFonts w:cs="Wingdings"/>
+      <w:sz w:val="20"/>
+    </w:rPr>
+  </w:style>
+  <w:style w:type="character" w:styleId="ListLabel351">
+    <w:name w:val="ListLabel 351"/>
+    <w:qFormat/>
+    <w:rPr>
+      <w:rFonts w:cs="Wingdings"/>
+      <w:sz w:val="20"/>
+    </w:rPr>
+  </w:style>
+  <w:style w:type="character" w:styleId="ListLabel352">
+    <w:name w:val="ListLabel 352"/>
+    <w:qFormat/>
+    <w:rPr>
+      <w:rFonts w:cs="Wingdings"/>
+      <w:sz w:val="20"/>
+    </w:rPr>
+  </w:style>
+  <w:style w:type="character" w:styleId="ListLabel353">
+    <w:name w:val="ListLabel 353"/>
+    <w:qFormat/>
+    <w:rPr>
+      <w:rFonts w:cs="Wingdings"/>
+      <w:sz w:val="20"/>
+    </w:rPr>
+  </w:style>
+  <w:style w:type="character" w:styleId="ListLabel354">
+    <w:name w:val="ListLabel 354"/>
+    <w:qFormat/>
+    <w:rPr>
+      <w:rFonts w:cs="Wingdings"/>
+      <w:sz w:val="20"/>
+    </w:rPr>
+  </w:style>
+  <w:style w:type="character" w:styleId="ListLabel355">
+    <w:name w:val="ListLabel 355"/>
+    <w:qFormat/>
+    <w:rPr>
+      <w:rFonts w:cs="Wingdings"/>
+      <w:sz w:val="20"/>
+    </w:rPr>
+  </w:style>
+  <w:style w:type="character" w:styleId="ListLabel356">
+    <w:name w:val="ListLabel 356"/>
+    <w:qFormat/>
+    <w:rPr>
+      <w:rFonts w:ascii="Times New Roman" w:hAnsi="Times New Roman" w:cs="Symbol"/>
+      <w:sz w:val="20"/>
+    </w:rPr>
+  </w:style>
+  <w:style w:type="character" w:styleId="ListLabel357">
+    <w:name w:val="ListLabel 357"/>
+    <w:qFormat/>
+    <w:rPr>
+      <w:rFonts w:cs="Courier New"/>
+      <w:sz w:val="20"/>
+    </w:rPr>
+  </w:style>
+  <w:style w:type="character" w:styleId="ListLabel358">
+    <w:name w:val="ListLabel 358"/>
+    <w:qFormat/>
+    <w:rPr>
+      <w:rFonts w:cs="Wingdings"/>
+      <w:sz w:val="20"/>
+    </w:rPr>
+  </w:style>
+  <w:style w:type="character" w:styleId="ListLabel359">
+    <w:name w:val="ListLabel 359"/>
+    <w:qFormat/>
+    <w:rPr>
+      <w:rFonts w:cs="Wingdings"/>
+      <w:sz w:val="20"/>
+    </w:rPr>
+  </w:style>
+  <w:style w:type="character" w:styleId="ListLabel360">
+    <w:name w:val="ListLabel 360"/>
+    <w:qFormat/>
+    <w:rPr>
+      <w:rFonts w:cs="Wingdings"/>
+      <w:sz w:val="20"/>
+    </w:rPr>
+  </w:style>
+  <w:style w:type="character" w:styleId="ListLabel361">
+    <w:name w:val="ListLabel 361"/>
+    <w:qFormat/>
+    <w:rPr>
+      <w:rFonts w:cs="Wingdings"/>
+      <w:sz w:val="20"/>
+    </w:rPr>
+  </w:style>
+  <w:style w:type="character" w:styleId="ListLabel362">
+    <w:name w:val="ListLabel 362"/>
+    <w:qFormat/>
+    <w:rPr>
+      <w:rFonts w:cs="Wingdings"/>
+      <w:sz w:val="20"/>
+    </w:rPr>
+  </w:style>
+  <w:style w:type="character" w:styleId="ListLabel363">
+    <w:name w:val="ListLabel 363"/>
+    <w:qFormat/>
+    <w:rPr>
+      <w:rFonts w:cs="Wingdings"/>
+      <w:sz w:val="20"/>
+    </w:rPr>
+  </w:style>
+  <w:style w:type="character" w:styleId="ListLabel364">
+    <w:name w:val="ListLabel 364"/>
+    <w:qFormat/>
+    <w:rPr>
+      <w:rFonts w:cs="Wingdings"/>
+      <w:sz w:val="20"/>
+    </w:rPr>
+  </w:style>
+  <w:style w:type="character" w:styleId="ListLabel365">
+    <w:name w:val="ListLabel 365"/>
+    <w:qFormat/>
+    <w:rPr>
+      <w:rFonts w:ascii="Times New Roman" w:hAnsi="Times New Roman" w:cs="Symbol"/>
+      <w:sz w:val="20"/>
+    </w:rPr>
+  </w:style>
+  <w:style w:type="character" w:styleId="ListLabel366">
+    <w:name w:val="ListLabel 366"/>
+    <w:qFormat/>
+    <w:rPr>
+      <w:rFonts w:cs="Courier New"/>
+      <w:sz w:val="20"/>
+    </w:rPr>
+  </w:style>
+  <w:style w:type="character" w:styleId="ListLabel367">
+    <w:name w:val="ListLabel 367"/>
+    <w:qFormat/>
+    <w:rPr>
+      <w:rFonts w:cs="Wingdings"/>
+      <w:sz w:val="20"/>
+    </w:rPr>
+  </w:style>
+  <w:style w:type="character" w:styleId="ListLabel368">
+    <w:name w:val="ListLabel 368"/>
+    <w:qFormat/>
+    <w:rPr>
+      <w:rFonts w:cs="Wingdings"/>
+      <w:sz w:val="20"/>
+    </w:rPr>
+  </w:style>
+  <w:style w:type="character" w:styleId="ListLabel369">
+    <w:name w:val="ListLabel 369"/>
+    <w:qFormat/>
+    <w:rPr>
+      <w:rFonts w:cs="Wingdings"/>
+      <w:sz w:val="20"/>
+    </w:rPr>
+  </w:style>
+  <w:style w:type="character" w:styleId="ListLabel370">
+    <w:name w:val="ListLabel 370"/>
+    <w:qFormat/>
+    <w:rPr>
+      <w:rFonts w:cs="Wingdings"/>
+      <w:sz w:val="20"/>
+    </w:rPr>
+  </w:style>
+  <w:style w:type="character" w:styleId="ListLabel371">
+    <w:name w:val="ListLabel 371"/>
+    <w:qFormat/>
+    <w:rPr>
+      <w:rFonts w:cs="Wingdings"/>
+      <w:sz w:val="20"/>
+    </w:rPr>
+  </w:style>
+  <w:style w:type="character" w:styleId="ListLabel372">
+    <w:name w:val="ListLabel 372"/>
+    <w:qFormat/>
+    <w:rPr>
+      <w:rFonts w:cs="Wingdings"/>
+      <w:sz w:val="20"/>
+    </w:rPr>
+  </w:style>
+  <w:style w:type="character" w:styleId="ListLabel373">
+    <w:name w:val="ListLabel 373"/>
+    <w:qFormat/>
+    <w:rPr>
+      <w:rFonts w:cs="Wingdings"/>
+      <w:sz w:val="20"/>
+    </w:rPr>
+  </w:style>
+  <w:style w:type="character" w:styleId="ListLabel374">
+    <w:name w:val="ListLabel 374"/>
+    <w:qFormat/>
+    <w:rPr>
+      <w:rFonts w:ascii="Times New Roman" w:hAnsi="Times New Roman" w:cs="Symbol"/>
+      <w:sz w:val="24"/>
+    </w:rPr>
+  </w:style>
+  <w:style w:type="character" w:styleId="ListLabel375">
+    <w:name w:val="ListLabel 375"/>
+    <w:qFormat/>
+    <w:rPr>
+      <w:rFonts w:cs="Courier New"/>
+      <w:sz w:val="20"/>
+    </w:rPr>
+  </w:style>
+  <w:style w:type="character" w:styleId="ListLabel376">
+    <w:name w:val="ListLabel 376"/>
+    <w:qFormat/>
+    <w:rPr>
+      <w:rFonts w:cs="Wingdings"/>
+      <w:sz w:val="20"/>
+    </w:rPr>
+  </w:style>
+  <w:style w:type="character" w:styleId="ListLabel377">
+    <w:name w:val="ListLabel 377"/>
+    <w:qFormat/>
+    <w:rPr>
+      <w:rFonts w:cs="Wingdings"/>
+      <w:sz w:val="20"/>
+    </w:rPr>
+  </w:style>
+  <w:style w:type="character" w:styleId="ListLabel378">
+    <w:name w:val="ListLabel 378"/>
+    <w:qFormat/>
+    <w:rPr>
+      <w:rFonts w:cs="Wingdings"/>
+      <w:sz w:val="20"/>
+    </w:rPr>
+  </w:style>
+  <w:style w:type="character" w:styleId="ListLabel379">
+    <w:name w:val="ListLabel 379"/>
+    <w:qFormat/>
+    <w:rPr>
+      <w:rFonts w:cs="Wingdings"/>
+      <w:sz w:val="20"/>
+    </w:rPr>
+  </w:style>
+  <w:style w:type="character" w:styleId="ListLabel380">
+    <w:name w:val="ListLabel 380"/>
+    <w:qFormat/>
+    <w:rPr>
+      <w:rFonts w:cs="Wingdings"/>
+      <w:sz w:val="20"/>
+    </w:rPr>
+  </w:style>
+  <w:style w:type="character" w:styleId="ListLabel381">
+    <w:name w:val="ListLabel 381"/>
+    <w:qFormat/>
+    <w:rPr>
+      <w:rFonts w:cs="Wingdings"/>
+      <w:sz w:val="20"/>
+    </w:rPr>
+  </w:style>
+  <w:style w:type="character" w:styleId="ListLabel382">
+    <w:name w:val="ListLabel 382"/>
+    <w:qFormat/>
+    <w:rPr>
+      <w:rFonts w:cs="Wingdings"/>
+      <w:sz w:val="20"/>
+    </w:rPr>
+  </w:style>
+  <w:style w:type="character" w:styleId="ListLabel383">
+    <w:name w:val="ListLabel 383"/>
+    <w:qFormat/>
+    <w:rPr>
+      <w:rFonts w:ascii="Times New Roman" w:hAnsi="Times New Roman" w:cs="Symbol"/>
+      <w:sz w:val="20"/>
+    </w:rPr>
+  </w:style>
+  <w:style w:type="character" w:styleId="ListLabel384">
+    <w:name w:val="ListLabel 384"/>
+    <w:qFormat/>
+    <w:rPr>
+      <w:rFonts w:cs="Courier New"/>
+      <w:sz w:val="20"/>
+    </w:rPr>
+  </w:style>
+  <w:style w:type="character" w:styleId="ListLabel385">
+    <w:name w:val="ListLabel 385"/>
+    <w:qFormat/>
+    <w:rPr>
+      <w:rFonts w:cs="Wingdings"/>
+      <w:sz w:val="20"/>
+    </w:rPr>
+  </w:style>
+  <w:style w:type="character" w:styleId="ListLabel386">
+    <w:name w:val="ListLabel 386"/>
+    <w:qFormat/>
+    <w:rPr>
+      <w:rFonts w:cs="Wingdings"/>
+      <w:sz w:val="20"/>
+    </w:rPr>
+  </w:style>
+  <w:style w:type="character" w:styleId="ListLabel387">
+    <w:name w:val="ListLabel 387"/>
+    <w:qFormat/>
+    <w:rPr>
+      <w:rFonts w:cs="Wingdings"/>
+      <w:sz w:val="20"/>
+    </w:rPr>
+  </w:style>
+  <w:style w:type="character" w:styleId="ListLabel388">
+    <w:name w:val="ListLabel 388"/>
+    <w:qFormat/>
+    <w:rPr>
+      <w:rFonts w:cs="Wingdings"/>
+      <w:sz w:val="20"/>
+    </w:rPr>
+  </w:style>
+  <w:style w:type="character" w:styleId="ListLabel389">
+    <w:name w:val="ListLabel 389"/>
+    <w:qFormat/>
+    <w:rPr>
+      <w:rFonts w:cs="Wingdings"/>
+      <w:sz w:val="20"/>
+    </w:rPr>
+  </w:style>
+  <w:style w:type="character" w:styleId="ListLabel390">
+    <w:name w:val="ListLabel 390"/>
+    <w:qFormat/>
+    <w:rPr>
+      <w:rFonts w:cs="Wingdings"/>
+      <w:sz w:val="20"/>
+    </w:rPr>
+  </w:style>
+  <w:style w:type="character" w:styleId="ListLabel391">
+    <w:name w:val="ListLabel 391"/>
+    <w:qFormat/>
+    <w:rPr>
+      <w:rFonts w:cs="Wingdings"/>
+      <w:sz w:val="20"/>
+    </w:rPr>
+  </w:style>
+  <w:style w:type="character" w:styleId="ListLabel392">
+    <w:name w:val="ListLabel 392"/>
+    <w:qFormat/>
+    <w:rPr>
+      <w:rFonts w:ascii="Times New Roman" w:hAnsi="Times New Roman" w:cs="Symbol"/>
+      <w:sz w:val="20"/>
+    </w:rPr>
+  </w:style>
+  <w:style w:type="character" w:styleId="ListLabel393">
+    <w:name w:val="ListLabel 393"/>
+    <w:qFormat/>
+    <w:rPr>
+      <w:rFonts w:cs="Courier New"/>
+      <w:sz w:val="20"/>
+    </w:rPr>
+  </w:style>
+  <w:style w:type="character" w:styleId="ListLabel394">
+    <w:name w:val="ListLabel 394"/>
+    <w:qFormat/>
+    <w:rPr>
+      <w:rFonts w:cs="Wingdings"/>
+      <w:sz w:val="20"/>
+    </w:rPr>
+  </w:style>
+  <w:style w:type="character" w:styleId="ListLabel395">
+    <w:name w:val="ListLabel 395"/>
+    <w:qFormat/>
+    <w:rPr>
+      <w:rFonts w:cs="Wingdings"/>
+      <w:sz w:val="20"/>
+    </w:rPr>
+  </w:style>
+  <w:style w:type="character" w:styleId="ListLabel396">
+    <w:name w:val="ListLabel 396"/>
+    <w:qFormat/>
+    <w:rPr>
+      <w:rFonts w:cs="Wingdings"/>
+      <w:sz w:val="20"/>
+    </w:rPr>
+  </w:style>
+  <w:style w:type="character" w:styleId="ListLabel397">
+    <w:name w:val="ListLabel 397"/>
+    <w:qFormat/>
+    <w:rPr>
+      <w:rFonts w:cs="Wingdings"/>
+      <w:sz w:val="20"/>
+    </w:rPr>
+  </w:style>
+  <w:style w:type="character" w:styleId="ListLabel398">
+    <w:name w:val="ListLabel 398"/>
+    <w:qFormat/>
+    <w:rPr>
+      <w:rFonts w:cs="Wingdings"/>
+      <w:sz w:val="20"/>
+    </w:rPr>
+  </w:style>
+  <w:style w:type="character" w:styleId="ListLabel399">
+    <w:name w:val="ListLabel 399"/>
+    <w:qFormat/>
+    <w:rPr>
+      <w:rFonts w:cs="Wingdings"/>
+      <w:sz w:val="20"/>
+    </w:rPr>
+  </w:style>
+  <w:style w:type="character" w:styleId="ListLabel400">
+    <w:name w:val="ListLabel 400"/>
+    <w:qFormat/>
+    <w:rPr>
+      <w:rFonts w:cs="Wingdings"/>
+      <w:sz w:val="20"/>
+    </w:rPr>
+  </w:style>
+  <w:style w:type="character" w:styleId="ListLabel401">
+    <w:name w:val="ListLabel 401"/>
+    <w:qFormat/>
+    <w:rPr>
+      <w:rFonts w:ascii="Times New Roman" w:hAnsi="Times New Roman" w:cs="Symbol"/>
+      <w:sz w:val="20"/>
+    </w:rPr>
+  </w:style>
+  <w:style w:type="character" w:styleId="ListLabel402">
+    <w:name w:val="ListLabel 402"/>
+    <w:qFormat/>
+    <w:rPr>
+      <w:rFonts w:cs="Courier New"/>
+      <w:sz w:val="20"/>
+    </w:rPr>
+  </w:style>
+  <w:style w:type="character" w:styleId="ListLabel403">
+    <w:name w:val="ListLabel 403"/>
+    <w:qFormat/>
+    <w:rPr>
+      <w:rFonts w:cs="Wingdings"/>
+      <w:sz w:val="20"/>
+    </w:rPr>
+  </w:style>
+  <w:style w:type="character" w:styleId="ListLabel404">
+    <w:name w:val="ListLabel 404"/>
+    <w:qFormat/>
+    <w:rPr>
+      <w:rFonts w:cs="Wingdings"/>
+      <w:sz w:val="20"/>
+    </w:rPr>
+  </w:style>
+  <w:style w:type="character" w:styleId="ListLabel405">
+    <w:name w:val="ListLabel 405"/>
+    <w:qFormat/>
+    <w:rPr>
+      <w:rFonts w:cs="Wingdings"/>
+      <w:sz w:val="20"/>
+    </w:rPr>
+  </w:style>
+  <w:style w:type="character" w:styleId="ListLabel406">
+    <w:name w:val="ListLabel 406"/>
+    <w:qFormat/>
+    <w:rPr>
+      <w:rFonts w:cs="Wingdings"/>
+      <w:sz w:val="20"/>
+    </w:rPr>
+  </w:style>
+  <w:style w:type="character" w:styleId="ListLabel407">
+    <w:name w:val="ListLabel 407"/>
+    <w:qFormat/>
+    <w:rPr>
+      <w:rFonts w:cs="Wingdings"/>
+      <w:sz w:val="20"/>
+    </w:rPr>
+  </w:style>
+  <w:style w:type="character" w:styleId="ListLabel408">
+    <w:name w:val="ListLabel 408"/>
+    <w:qFormat/>
+    <w:rPr>
+      <w:rFonts w:cs="Wingdings"/>
+      <w:sz w:val="20"/>
+    </w:rPr>
+  </w:style>
+  <w:style w:type="character" w:styleId="ListLabel409">
+    <w:name w:val="ListLabel 409"/>
+    <w:qFormat/>
+    <w:rPr>
+      <w:rFonts w:cs="Wingdings"/>
+      <w:sz w:val="20"/>
+    </w:rPr>
+  </w:style>
+  <w:style w:type="character" w:styleId="ListLabel410">
+    <w:name w:val="ListLabel 410"/>
+    <w:qFormat/>
+    <w:rPr>
+      <w:rFonts w:ascii="Times New Roman" w:hAnsi="Times New Roman" w:cs="OpenSymbol"/>
+      <w:sz w:val="20"/>
+    </w:rPr>
+  </w:style>
+  <w:style w:type="character" w:styleId="ListLabel411">
+    <w:name w:val="ListLabel 411"/>
+    <w:qFormat/>
+    <w:rPr>
+      <w:rFonts w:cs="OpenSymbol"/>
+    </w:rPr>
+  </w:style>
+  <w:style w:type="character" w:styleId="ListLabel412">
+    <w:name w:val="ListLabel 412"/>
+    <w:qFormat/>
+    <w:rPr>
+      <w:rFonts w:cs="OpenSymbol"/>
+    </w:rPr>
+  </w:style>
+  <w:style w:type="character" w:styleId="ListLabel413">
+    <w:name w:val="ListLabel 413"/>
+    <w:qFormat/>
+    <w:rPr>
+      <w:rFonts w:cs="OpenSymbol"/>
+    </w:rPr>
+  </w:style>
+  <w:style w:type="character" w:styleId="ListLabel414">
+    <w:name w:val="ListLabel 414"/>
+    <w:qFormat/>
+    <w:rPr>
+      <w:rFonts w:cs="OpenSymbol"/>
+    </w:rPr>
+  </w:style>
+  <w:style w:type="character" w:styleId="ListLabel415">
+    <w:name w:val="ListLabel 415"/>
+    <w:qFormat/>
+    <w:rPr>
+      <w:rFonts w:cs="OpenSymbol"/>
+    </w:rPr>
+  </w:style>
+  <w:style w:type="character" w:styleId="ListLabel416">
+    <w:name w:val="ListLabel 416"/>
+    <w:qFormat/>
+    <w:rPr>
+      <w:rFonts w:cs="OpenSymbol"/>
+    </w:rPr>
+  </w:style>
+  <w:style w:type="character" w:styleId="ListLabel417">
+    <w:name w:val="ListLabel 417"/>
+    <w:qFormat/>
+    <w:rPr>
+      <w:rFonts w:cs="OpenSymbol"/>
+    </w:rPr>
+  </w:style>
+  <w:style w:type="character" w:styleId="ListLabel418">
+    <w:name w:val="ListLabel 418"/>
+    <w:qFormat/>
+    <w:rPr>
+      <w:rFonts w:cs="OpenSymbol"/>
+    </w:rPr>
+  </w:style>
+  <w:style w:type="character" w:styleId="ListLabel419">
+    <w:name w:val="ListLabel 419"/>
+    <w:qFormat/>
+    <w:rPr>
+      <w:rFonts w:ascii="Times New Roman" w:hAnsi="Times New Roman" w:eastAsia="Times New Roman" w:cs="Times New Roman"/>
+      <w:sz w:val="20"/>
+      <w:szCs w:val="20"/>
+    </w:rPr>
+  </w:style>
+  <w:style w:type="character" w:styleId="ListLabel420">
+    <w:name w:val="ListLabel 420"/>
+    <w:qFormat/>
+    <w:rPr/>
+  </w:style>
   <w:style w:type="paragraph" w:styleId="Heading">
     <w:name w:val="Heading"/>
     <w:basedOn w:val="Normal"/>

</xml_diff>